<commit_message>
feat: change in claimant intention template - submitted date on new line
</commit_message>
<xml_diff>
--- a/docker/docmosis/templates/CV-UNS-HRN-ENG-00822.docx
+++ b/docker/docmosis/templates/CV-UNS-HRN-ENG-00822.docx
@@ -433,16 +433,7 @@
                 <w:sz w:val="20"/>
                 <w:szCs w:val="20"/>
               </w:rPr>
-              <w:t xml:space="preserve">Defendant 1 ref: </w:t>
-            </w:r>
-            <w:r>
-              <w:rPr>
-                <w:rFonts w:ascii="GDSTransportWebsite" w:hAnsi="GDSTransportWebsite"/>
-                <w:color w:val="60686D"/>
-                <w:sz w:val="20"/>
-                <w:szCs w:val="20"/>
-              </w:rPr>
-              <w:t>&lt;&lt;solicitorReferences.respondentSolicitor1Reference&gt;&gt;</w:t>
+              <w:t>Defendant 1 ref: &lt;&lt;solicitorReferences.respondentSolicitor1Reference&gt;&gt;</w:t>
             </w:r>
           </w:p>
         </w:tc>
@@ -521,6 +512,74 @@
               </w:rPr>
               <w:t>Defendant 2 ref: &lt;&lt;solicitorReferences.respondentSolicitor2Reference&gt;&gt;</w:t>
             </w:r>
+          </w:p>
+        </w:tc>
+        <w:tc>
+          <w:tcPr>
+            <w:tcW w:w="3796" w:type="dxa"/>
+            <w:gridSpan w:val="2"/>
+            <w:tcBorders>
+              <w:top w:val="nil"/>
+              <w:left w:val="nil"/>
+              <w:bottom w:val="nil"/>
+              <w:right w:val="nil"/>
+            </w:tcBorders>
+            <w:vAlign w:val="bottom"/>
+          </w:tcPr>
+          <w:p>
+            <w:pPr>
+              <w:pStyle w:val="NoSpacing"/>
+              <w:spacing w:line="276" w:lineRule="auto"/>
+              <w:jc w:val="right"/>
+              <w:rPr>
+                <w:rFonts w:ascii="GDSTransportWebsite" w:eastAsia="Times New Roman" w:hAnsi="GDSTransportWebsite" w:cs="Times New Roman"/>
+                <w:color w:val="60686D"/>
+                <w:sz w:val="20"/>
+                <w:szCs w:val="20"/>
+              </w:rPr>
+            </w:pPr>
+          </w:p>
+        </w:tc>
+      </w:tr>
+      <w:tr>
+        <w:trPr>
+          <w:trHeight w:val="507"/>
+        </w:trPr>
+        <w:tc>
+          <w:tcPr>
+            <w:tcW w:w="1979" w:type="dxa"/>
+            <w:tcBorders>
+              <w:top w:val="nil"/>
+              <w:left w:val="nil"/>
+              <w:bottom w:val="nil"/>
+              <w:right w:val="nil"/>
+            </w:tcBorders>
+            <w:vAlign w:val="bottom"/>
+          </w:tcPr>
+          <w:p/>
+        </w:tc>
+        <w:tc>
+          <w:tcPr>
+            <w:tcW w:w="3969" w:type="dxa"/>
+            <w:tcBorders>
+              <w:top w:val="nil"/>
+              <w:left w:val="nil"/>
+              <w:bottom w:val="nil"/>
+              <w:right w:val="nil"/>
+            </w:tcBorders>
+            <w:vAlign w:val="bottom"/>
+          </w:tcPr>
+          <w:p>
+            <w:pPr>
+              <w:pStyle w:val="NormalWeb"/>
+              <w:spacing w:before="40" w:beforeAutospacing="0" w:after="40" w:afterAutospacing="0"/>
+              <w:rPr>
+                <w:rFonts w:ascii="GDSTransportWebsite" w:hAnsi="GDSTransportWebsite"/>
+                <w:color w:val="60686D"/>
+                <w:sz w:val="20"/>
+                <w:szCs w:val="20"/>
+              </w:rPr>
+            </w:pPr>
           </w:p>
         </w:tc>
         <w:tc>
@@ -913,14 +972,7 @@
                 <w:rFonts w:ascii="GDSTransportWebsite" w:hAnsi="GDSTransportWebsite"/>
                 <w:color w:val="0A0A0A"/>
               </w:rPr>
-              <w:t>&lt;&lt;applicant.primaryAddress.AddressLine2&gt;&gt;&lt;&lt;es_&gt;&gt;&lt;&lt;cs_{!isBlank(applicant.primaryAddress.AddressLine</w:t>
-            </w:r>
-            <w:r>
-              <w:rPr>
-                <w:rFonts w:ascii="GDSTransportWebsite" w:hAnsi="GDSTransportWebsite"/>
-                <w:color w:val="0A0A0A"/>
-              </w:rPr>
-              <w:t>3)}&gt;&gt;</w:t>
+              <w:t>&lt;&lt;applicant.primaryAddress.AddressLine2&gt;&gt;&lt;&lt;es_&gt;&gt;&lt;&lt;cs_{!isBlank(applicant.primaryAddress.AddressLine3)}&gt;&gt;</w:t>
             </w:r>
           </w:p>
           <w:p>
@@ -1009,14 +1061,7 @@
                 <w:rFonts w:ascii="GDSTransportWebsite" w:hAnsi="GDSTransportWebsite"/>
                 <w:color w:val="0A0A0A"/>
               </w:rPr>
-              <w:t>applicant.pri</w:t>
-            </w:r>
-            <w:r>
-              <w:rPr>
-                <w:rFonts w:ascii="GDSTransportWebsite" w:hAnsi="GDSTransportWebsite"/>
-                <w:color w:val="0A0A0A"/>
-              </w:rPr>
-              <w:t>maryAddress.Country</w:t>
+              <w:t>applicant.primaryAddress.Country</w:t>
             </w:r>
             <w:proofErr w:type="spellEnd"/>
             <w:r>
@@ -1261,14 +1306,7 @@
                       <w:rFonts w:ascii="GDSTransportWebsite" w:hAnsi="GDSTransportWebsite"/>
                       <w:color w:val="0A0A0A"/>
                     </w:rPr>
-                    <w:t>&lt;&lt;respondents[0].primaryAddress.AddressLine2&gt;&gt;&lt;&lt;es_&gt;&gt;&lt;&lt;cs_{!isBlank(respondents[0].p</w:t>
-                  </w:r>
-                  <w:r>
-                    <w:rPr>
-                      <w:rFonts w:ascii="GDSTransportWebsite" w:hAnsi="GDSTransportWebsite"/>
-                      <w:color w:val="0A0A0A"/>
-                    </w:rPr>
-                    <w:t>rimaryAddress.AddressLine3)}&gt;&gt;</w:t>
+                    <w:t>&lt;&lt;respondents[0].primaryAddress.AddressLine2&gt;&gt;&lt;&lt;es_&gt;&gt;&lt;&lt;cs_{!isBlank(respondents[0].primaryAddress.AddressLine3)}&gt;&gt;</w:t>
                   </w:r>
                 </w:p>
                 <w:p>
@@ -1335,14 +1373,7 @@
                       <w:rFonts w:ascii="GDSTransportWebsite" w:hAnsi="GDSTransportWebsite"/>
                       <w:color w:val="0A0A0A"/>
                     </w:rPr>
-                    <w:t>&lt;&lt;respondents[0].primaryAddress.PostCode&gt;&gt;&lt;&lt;cs_{!isBlank(respond</w:t>
-                  </w:r>
-                  <w:r>
-                    <w:rPr>
-                      <w:rFonts w:ascii="GDSTransportWebsite" w:hAnsi="GDSTransportWebsite"/>
-                      <w:color w:val="0A0A0A"/>
-                    </w:rPr>
-                    <w:t>ents[0].primaryAddress.Country)}&gt;&gt;</w:t>
+                    <w:t>&lt;&lt;respondents[0].primaryAddress.PostCode&gt;&gt;&lt;&lt;cs_{!isBlank(respondents[0].primaryAddress.Country)}&gt;&gt;</w:t>
                   </w:r>
                 </w:p>
                 <w:p>
@@ -1597,14 +1628,7 @@
                       <w:rFonts w:ascii="GDSTransportWebsite" w:hAnsi="GDSTransportWebsite"/>
                       <w:color w:val="0A0A0A"/>
                     </w:rPr>
-                    <w:t>&lt;&lt;respondents[1].primaryAddress.AddressLine2&gt;&gt;&lt;&lt;es_&gt;&gt;&lt;&lt;cs_{!isBlank(respondents[1].p</w:t>
-                  </w:r>
-                  <w:r>
-                    <w:rPr>
-                      <w:rFonts w:ascii="GDSTransportWebsite" w:hAnsi="GDSTransportWebsite"/>
-                      <w:color w:val="0A0A0A"/>
-                    </w:rPr>
-                    <w:t>rimaryAddress.AddressLine3)}&gt;&gt;</w:t>
+                    <w:t>&lt;&lt;respondents[1].primaryAddress.AddressLine2&gt;&gt;&lt;&lt;es_&gt;&gt;&lt;&lt;cs_{!isBlank(respondents[1].primaryAddress.AddressLine3)}&gt;&gt;</w:t>
                   </w:r>
                 </w:p>
                 <w:p>
@@ -1798,14 +1822,7 @@
                 <w:rFonts w:ascii="GDSTransportWebsite" w:hAnsi="GDSTransportWebsite"/>
                 <w:color w:val="0A0A0A"/>
               </w:rPr>
-              <w:t xml:space="preserve">&lt;&lt; </w:t>
-            </w:r>
-            <w:r>
-              <w:rPr>
-                <w:rFonts w:ascii="GDSTransportWebsite" w:hAnsi="GDSTransportWebsite"/>
-                <w:color w:val="0A0A0A"/>
-              </w:rPr>
-              <w:t>respondents[0].</w:t>
+              <w:t>&lt;&lt; respondents[0].</w:t>
             </w:r>
             <w:proofErr w:type="spellStart"/>
             <w:r>
@@ -1921,14 +1938,7 @@
                 <w:rFonts w:ascii="GDSTransportWebsite" w:hAnsi="GDSTransportWebsite"/>
                 <w:color w:val="0A0A0A"/>
               </w:rPr>
-              <w:t xml:space="preserve">&lt;&lt;cs_{!isBlank(respondents[0].representative.serviceAddress.AddressLine1)}&gt;&gt;&lt;&lt; </w:t>
-            </w:r>
-            <w:r>
-              <w:rPr>
-                <w:rFonts w:ascii="GDSTransportWebsite" w:hAnsi="GDSTransportWebsite"/>
-                <w:color w:val="0A0A0A"/>
-              </w:rPr>
-              <w:t>respondents[0].representative.serviceAddress.AddressLine1&gt;&gt;&lt;&lt;es_&gt;&gt;&lt;&lt;cs_{!isBlank(respondents[0].representative.serviceAddress.AddressLine2)}&gt;&gt;</w:t>
+              <w:t>&lt;&lt;cs_{!isBlank(respondents[0].representative.serviceAddress.AddressLine1)}&gt;&gt;&lt;&lt; respondents[0].representative.serviceAddress.AddressLine1&gt;&gt;&lt;&lt;es_&gt;&gt;&lt;&lt;cs_{!isBlank(respondents[0].representative.serviceAddress.AddressLine2)}&gt;&gt;</w:t>
             </w:r>
           </w:p>
           <w:p>
@@ -1945,14 +1955,7 @@
                 <w:color w:val="0A0A0A"/>
               </w:rPr>
               <w:lastRenderedPageBreak/>
-              <w:t>&lt;&lt; respondents[0].representative.serviceAddress.AddressLine2&gt;&gt;&lt;&lt;es_&gt;&gt;&lt;&lt;cs_{!isBlank(respondents[0].representative</w:t>
-            </w:r>
-            <w:r>
-              <w:rPr>
-                <w:rFonts w:ascii="GDSTransportWebsite" w:hAnsi="GDSTransportWebsite"/>
-                <w:color w:val="0A0A0A"/>
-              </w:rPr>
-              <w:t>.serviceAddress.AddressLine3)}&gt;&gt;</w:t>
+              <w:t>&lt;&lt; respondents[0].representative.serviceAddress.AddressLine2&gt;&gt;&lt;&lt;es_&gt;&gt;&lt;&lt;cs_{!isBlank(respondents[0].representative.serviceAddress.AddressLine3)}&gt;&gt;</w:t>
             </w:r>
           </w:p>
           <w:p>
@@ -2016,14 +2019,7 @@
                 <w:rFonts w:ascii="GDSTransportWebsite" w:hAnsi="GDSTransportWebsite"/>
                 <w:color w:val="0A0A0A"/>
               </w:rPr>
-              <w:t>&lt;&lt; respondents[</w:t>
-            </w:r>
-            <w:r>
-              <w:rPr>
-                <w:rFonts w:ascii="GDSTransportWebsite" w:hAnsi="GDSTransportWebsite"/>
-                <w:color w:val="0A0A0A"/>
-              </w:rPr>
-              <w:t>0].representative.serviceAddress.PostCode&gt;&gt;&lt;&lt;cs_{!isBlank(respondents[0].representative.serviceAddress.Country)}&gt;&gt;</w:t>
+              <w:t>&lt;&lt; respondents[0].representative.serviceAddress.PostCode&gt;&gt;&lt;&lt;cs_{!isBlank(respondents[0].representative.serviceAddress.Country)}&gt;&gt;</w:t>
             </w:r>
           </w:p>
           <w:p>
@@ -2146,14 +2142,7 @@
                 <w:rFonts w:ascii="GDSTransportWebsite" w:hAnsi="GDSTransportWebsite"/>
                 <w:color w:val="0A0A0A"/>
               </w:rPr>
-              <w:t xml:space="preserve">&lt;&lt; </w:t>
-            </w:r>
-            <w:r>
-              <w:rPr>
-                <w:rFonts w:ascii="GDSTransportWebsite" w:hAnsi="GDSTransportWebsite"/>
-                <w:color w:val="0A0A0A"/>
-              </w:rPr>
-              <w:t>respondents[0].</w:t>
+              <w:t>&lt;&lt; respondents[0].</w:t>
             </w:r>
             <w:proofErr w:type="spellStart"/>
             <w:r>
@@ -2502,14 +2491,7 @@
                 <w:rFonts w:ascii="GDSTransportWebsite" w:hAnsi="GDSTransportWebsite"/>
                 <w:color w:val="0A0A0A"/>
               </w:rPr>
-              <w:t xml:space="preserve">&lt;&lt; </w:t>
-            </w:r>
-            <w:r>
-              <w:rPr>
-                <w:rFonts w:ascii="GDSTransportWebsite" w:hAnsi="GDSTransportWebsite"/>
-                <w:color w:val="0A0A0A"/>
-              </w:rPr>
-              <w:t>respondents[1].</w:t>
+              <w:t>&lt;&lt; respondents[1].</w:t>
             </w:r>
             <w:proofErr w:type="spellStart"/>
             <w:r>
@@ -2613,14 +2595,7 @@
                 <w:rFonts w:ascii="GDSTransportWebsite" w:hAnsi="GDSTransportWebsite"/>
                 <w:color w:val="0A0A0A"/>
               </w:rPr>
-              <w:t>&lt;&lt;cs_{!isBlank(respondents[1].representative.serviceAddress.AddressLine1)}&gt;&gt;&lt;&lt; respondents[1].representative.serviceAddress.AddressLine1&gt;&gt;&lt;&lt;es_&gt;&gt;&lt;&lt;cs_{!isBlank(respondents[1].representative.servic</w:t>
-            </w:r>
-            <w:r>
-              <w:rPr>
-                <w:rFonts w:ascii="GDSTransportWebsite" w:hAnsi="GDSTransportWebsite"/>
-                <w:color w:val="0A0A0A"/>
-              </w:rPr>
-              <w:t>eAddress.AddressLine2)}&gt;&gt;</w:t>
+              <w:t>&lt;&lt;cs_{!isBlank(respondents[1].representative.serviceAddress.AddressLine1)}&gt;&gt;&lt;&lt; respondents[1].representative.serviceAddress.AddressLine1&gt;&gt;&lt;&lt;es_&gt;&gt;&lt;&lt;cs_{!isBlank(respondents[1].representative.serviceAddress.AddressLine2)}&gt;&gt;</w:t>
             </w:r>
           </w:p>
           <w:p>
@@ -2652,14 +2627,7 @@
                 <w:rFonts w:ascii="GDSTransportWebsite" w:hAnsi="GDSTransportWebsite"/>
                 <w:color w:val="0A0A0A"/>
               </w:rPr>
-              <w:t>&lt;&lt; respondents[1].representative.serviceAddress.AddressLine3&gt;&gt;&lt;&lt;es_&gt;&gt;&lt;&lt;cs_{!isBlank(</w:t>
-            </w:r>
-            <w:r>
-              <w:rPr>
-                <w:rFonts w:ascii="GDSTransportWebsite" w:hAnsi="GDSTransportWebsite"/>
-                <w:color w:val="0A0A0A"/>
-              </w:rPr>
-              <w:t>respondents[1].representative.serviceAddress.PostTown)}&gt;&gt;</w:t>
+              <w:t>&lt;&lt; respondents[1].representative.serviceAddress.AddressLine3&gt;&gt;&lt;&lt;es_&gt;&gt;&lt;&lt;cs_{!isBlank(respondents[1].representative.serviceAddress.PostTown)}&gt;&gt;</w:t>
             </w:r>
           </w:p>
           <w:p>
@@ -2724,14 +2692,7 @@
                 <w:rFonts w:ascii="GDSTransportWebsite" w:hAnsi="GDSTransportWebsite"/>
                 <w:color w:val="0A0A0A"/>
               </w:rPr>
-              <w:t>&lt;&lt;</w:t>
-            </w:r>
-            <w:r>
-              <w:rPr>
-                <w:rFonts w:ascii="GDSTransportWebsite" w:hAnsi="GDSTransportWebsite"/>
-                <w:color w:val="0A0A0A"/>
-              </w:rPr>
-              <w:t xml:space="preserve"> respondents[1].</w:t>
+              <w:t>&lt;&lt; respondents[1].</w:t>
             </w:r>
             <w:proofErr w:type="spellStart"/>
             <w:r>
@@ -3040,14 +3001,7 @@
                 <w:rFonts w:ascii="GDSTransportWebsite" w:hAnsi="GDSTransportWebsite"/>
                 <w:color w:val="0A0A0A"/>
               </w:rPr>
-              <w:t xml:space="preserve">&lt;&lt; </w:t>
-            </w:r>
-            <w:r>
-              <w:rPr>
-                <w:rFonts w:ascii="GDSTransportWebsite" w:hAnsi="GDSTransportWebsite"/>
-                <w:color w:val="0A0A0A"/>
-              </w:rPr>
-              <w:t>respondents[1].</w:t>
+              <w:t>&lt;&lt; respondents[1].</w:t>
             </w:r>
             <w:proofErr w:type="spellStart"/>
             <w:r>
@@ -3241,17 +3195,7 @@
                 <w:color w:val="0A0A0A"/>
                 <w:shd w:val="clear" w:color="auto" w:fill="FFFFFF"/>
               </w:rPr>
-              <w:t xml:space="preserve">I confirm that I have explained to my client that they must try to settle, the available options, and the possibility of costs sanctions if they </w:t>
-            </w:r>
-            <w:r>
-              <w:rPr>
-                <w:rFonts w:ascii="GDSTransportWebsite" w:hAnsi="GDSTransportWebsite"/>
-                <w:b/>
-                <w:bCs/>
-                <w:color w:val="0A0A0A"/>
-                <w:shd w:val="clear" w:color="auto" w:fill="FFFFFF"/>
-              </w:rPr>
-              <w:t>refuse.</w:t>
+              <w:t>I confirm that I have explained to my client that they must try to settle, the available options, and the possibility of costs sanctions if they refuse.</w:t>
             </w:r>
           </w:p>
           <w:p>
@@ -3697,17 +3641,7 @@
                 <w:color w:val="0A0A0A"/>
                 <w:shd w:val="clear" w:color="auto" w:fill="FFFFFF"/>
               </w:rPr>
-              <w:t xml:space="preserve">Have you </w:t>
-            </w:r>
-            <w:r>
-              <w:rPr>
-                <w:rFonts w:ascii="GDSTransportWebsite" w:hAnsi="GDSTransportWebsite"/>
-                <w:b/>
-                <w:bCs/>
-                <w:color w:val="0A0A0A"/>
-                <w:shd w:val="clear" w:color="auto" w:fill="FFFFFF"/>
-              </w:rPr>
-              <w:t xml:space="preserve">reached agreement, either using the Electronic Documents Questionnaire in Practice Direction 31B or otherwise, about the scope </w:t>
+              <w:t xml:space="preserve">Have you reached agreement, either using the Electronic Documents Questionnaire in Practice Direction 31B or otherwise, about the scope </w:t>
             </w:r>
             <w:r>
               <w:rPr>
@@ -3943,15 +3877,7 @@
           <w:color w:val="0A0A0A"/>
           <w:shd w:val="clear" w:color="auto" w:fill="FFFFFF"/>
         </w:rPr>
-        <w:t>&lt;&lt;cs_{disclosureOfNonElectronicDocuments.directionsF</w:t>
-      </w:r>
-      <w:r>
-        <w:rPr>
-          <w:rFonts w:ascii="GDSTransportWebsite" w:hAnsi="GDSTransportWebsite"/>
-          <w:color w:val="0A0A0A"/>
-          <w:shd w:val="clear" w:color="auto" w:fill="FFFFFF"/>
-        </w:rPr>
-        <w:t>orDisclosureProposed='Yes' &amp;&amp; disclosureOfNonElectronicDocuments.standardDirectionsRequired=No}&gt;&gt;</w:t>
+        <w:t>&lt;&lt;cs_{disclosureOfNonElectronicDocuments.directionsForDisclosureProposed='Yes' &amp;&amp; disclosureOfNonElectronicDocuments.standardDirectionsRequired=No}&gt;&gt;</w:t>
       </w:r>
     </w:p>
     <w:tbl>
@@ -4172,17 +4098,7 @@
                 <w:color w:val="0A0A0A"/>
                 <w:shd w:val="clear" w:color="auto" w:fill="FFFFFF"/>
               </w:rPr>
-              <w:t xml:space="preserve">Do you want to use an </w:t>
-            </w:r>
-            <w:r>
-              <w:rPr>
-                <w:rFonts w:ascii="GDSTransportWebsite" w:hAnsi="GDSTransportWebsite"/>
-                <w:b/>
-                <w:bCs/>
-                <w:color w:val="0A0A0A"/>
-                <w:shd w:val="clear" w:color="auto" w:fill="FFFFFF"/>
-              </w:rPr>
-              <w:t>expert?</w:t>
+              <w:t>Do you want to use an expert?</w:t>
             </w:r>
           </w:p>
           <w:p>
@@ -5621,17 +5537,7 @@
                 <w:color w:val="0A0A0A"/>
                 <w:shd w:val="clear" w:color="auto" w:fill="FFFFFF"/>
               </w:rPr>
-              <w:t xml:space="preserve">Will you and your witness(es) wish to speak Welsh or English at court or will both </w:t>
-            </w:r>
-            <w:r>
-              <w:rPr>
-                <w:rFonts w:ascii="GDSTransportWebsite" w:hAnsi="GDSTransportWebsite"/>
-                <w:b/>
-                <w:bCs/>
-                <w:color w:val="0A0A0A"/>
-                <w:shd w:val="clear" w:color="auto" w:fill="FFFFFF"/>
-              </w:rPr>
-              <w:t>languages be used?</w:t>
+              <w:t>Will you and your witness(es) wish to speak Welsh or English at court or will both languages be used?</w:t>
             </w:r>
           </w:p>
           <w:p>
@@ -5913,14 +5819,7 @@
                 <w:rFonts w:ascii="GDSTransportWebsite" w:hAnsi="GDSTransportWebsite"/>
                 <w:color w:val="0A0A0A"/>
               </w:rPr>
-              <w:t>hearing.hearin</w:t>
-            </w:r>
-            <w:r>
-              <w:rPr>
-                <w:rFonts w:ascii="GDSTransportWebsite" w:hAnsi="GDSTransportWebsite"/>
-                <w:color w:val="0A0A0A"/>
-              </w:rPr>
-              <w:t>gLength</w:t>
+              <w:t>hearing.hearingLength</w:t>
             </w:r>
             <w:proofErr w:type="spellEnd"/>
             <w:r>
@@ -7013,14 +6912,7 @@
                 <w:rFonts w:ascii="GDSTransportWebsite" w:hAnsi="GDSTransportWebsite"/>
                 <w:color w:val="0A0A0A"/>
               </w:rPr>
-              <w:t xml:space="preserve">)}&gt;&gt;Not </w:t>
-            </w:r>
-            <w:r>
-              <w:rPr>
-                <w:rFonts w:ascii="GDSTransportWebsite" w:hAnsi="GDSTransportWebsite"/>
-                <w:color w:val="0A0A0A"/>
-              </w:rPr>
-              <w:t>Provided&lt;&lt;else&gt;&gt;&lt;&lt;furtherInformation.otherInformationForJudge&gt;&gt;&lt;&lt;es_&gt;&gt;</w:t>
+              <w:t>)}&gt;&gt;Not Provided&lt;&lt;else&gt;&gt;&lt;&lt;furtherInformation.otherInformationForJudge&gt;&gt;&lt;&lt;es_&gt;&gt;</w:t>
             </w:r>
           </w:p>
         </w:tc>
@@ -7135,14 +7027,7 @@
                 <w:rFonts w:ascii="GDSTransportWebsite" w:hAnsi="GDSTransportWebsite"/>
                 <w:color w:val="0A0A0A"/>
               </w:rPr>
-              <w:t xml:space="preserve">The claimant understands that </w:t>
-            </w:r>
-            <w:r>
-              <w:rPr>
-                <w:rFonts w:ascii="GDSTransportWebsite" w:hAnsi="GDSTransportWebsite"/>
-                <w:color w:val="0A0A0A"/>
-              </w:rPr>
-              <w:t>proceedings for contempt of court may be brought against anyone who makes, or causes to be made, a false statement in a document verified by a statement of truth without an honest belief in its truth.</w:t>
+              <w:t>The claimant understands that proceedings for contempt of court may be brought against anyone who makes, or causes to be made, a false statement in a document verified by a statement of truth without an honest belief in its truth.</w:t>
             </w:r>
           </w:p>
           <w:p>
@@ -7311,14 +7196,7 @@
                 <w:rFonts w:ascii="GDSTransportWebsite" w:hAnsi="GDSTransportWebsite"/>
                 <w:color w:val="0A0A0A"/>
               </w:rPr>
-              <w:t>statementOfT</w:t>
-            </w:r>
-            <w:r>
-              <w:rPr>
-                <w:rFonts w:ascii="GDSTransportWebsite" w:hAnsi="GDSTransportWebsite"/>
-                <w:color w:val="0A0A0A"/>
-              </w:rPr>
-              <w:t>ruth.role</w:t>
+              <w:t>statementOfTruth.role</w:t>
             </w:r>
             <w:proofErr w:type="spellEnd"/>
             <w:r>
@@ -8479,7 +8357,6 @@
     </w:pPr>
     <w:rPr>
       <w:rFonts w:cs="Lohit Devanagari"/>
-      <w:lang/>
     </w:rPr>
   </w:style>
   <w:style w:type="paragraph" w:customStyle="1" w:styleId="HeaderandFooter">
@@ -8956,7 +8833,12 @@
 </file>
 
 <file path=customXml/item1.xml><?xml version="1.0" encoding="utf-8"?>
-<b:Sources xmlns:b="http://schemas.openxmlformats.org/officeDocument/2006/bibliography" xmlns="http://schemas.openxmlformats.org/officeDocument/2006/bibliography" SelectedStyle="\APASixthEditionOfficeOnline.xsl" StyleName="APA" Version="6"/>
+<?mso-contentType ?>
+<FormTemplates xmlns="http://schemas.microsoft.com/sharepoint/v3/contenttype/forms">
+  <Display>DocumentLibraryForm</Display>
+  <Edit>DocumentLibraryForm</Edit>
+  <New>DocumentLibraryForm</New>
+</FormTemplates>
 </file>
 
 <file path=customXml/item2.xml><?xml version="1.0" encoding="utf-8"?>
@@ -8985,12 +8867,7 @@
 </file>
 
 <file path=customXml/item3.xml><?xml version="1.0" encoding="utf-8"?>
-<?mso-contentType ?>
-<FormTemplates xmlns="http://schemas.microsoft.com/sharepoint/v3/contenttype/forms">
-  <Display>DocumentLibraryForm</Display>
-  <Edit>DocumentLibraryForm</Edit>
-  <New>DocumentLibraryForm</New>
-</FormTemplates>
+<b:Sources xmlns:b="http://schemas.openxmlformats.org/officeDocument/2006/bibliography" xmlns="http://schemas.openxmlformats.org/officeDocument/2006/bibliography" SelectedStyle="\APASixthEditionOfficeOnline.xsl" StyleName="APA" Version="6"/>
 </file>
 
 <file path=customXml/item4.xml><?xml version="1.0" encoding="utf-8"?>
@@ -9309,9 +9186,9 @@
 </file>
 
 <file path=customXml/itemProps1.xml><?xml version="1.0" encoding="utf-8"?>
-<ds:datastoreItem xmlns:ds="http://schemas.openxmlformats.org/officeDocument/2006/customXml" ds:itemID="{D9CC73D4-2572-D642-B334-03ABC33F70A6}">
+<ds:datastoreItem xmlns:ds="http://schemas.openxmlformats.org/officeDocument/2006/customXml" ds:itemID="{B979ABCF-6006-4211-8C04-D08E1C55C8F9}">
   <ds:schemaRefs>
-    <ds:schemaRef ds:uri="http://schemas.openxmlformats.org/officeDocument/2006/bibliography"/>
+    <ds:schemaRef ds:uri="http://schemas.microsoft.com/sharepoint/v3/contenttype/forms"/>
   </ds:schemaRefs>
 </ds:datastoreItem>
 </file>
@@ -9327,9 +9204,9 @@
 </file>
 
 <file path=customXml/itemProps3.xml><?xml version="1.0" encoding="utf-8"?>
-<ds:datastoreItem xmlns:ds="http://schemas.openxmlformats.org/officeDocument/2006/customXml" ds:itemID="{B979ABCF-6006-4211-8C04-D08E1C55C8F9}">
+<ds:datastoreItem xmlns:ds="http://schemas.openxmlformats.org/officeDocument/2006/customXml" ds:itemID="{D9CC73D4-2572-D642-B334-03ABC33F70A6}">
   <ds:schemaRefs>
-    <ds:schemaRef ds:uri="http://schemas.microsoft.com/sharepoint/v3/contenttype/forms"/>
+    <ds:schemaRef ds:uri="http://schemas.openxmlformats.org/officeDocument/2006/bibliography"/>
   </ds:schemaRefs>
 </ds:datastoreItem>
 </file>

</xml_diff>